<commit_message>
add Tarea PIA and MIA. add resumen PIA
</commit_message>
<xml_diff>
--- a/Modelos_de_Inteligencia_Artificial/UT01.-Definición_e_historia_de_la_Inteligencia_Artificial/dieguez_alvarez_alberto_MIA01_Tarea.docx
+++ b/Modelos_de_Inteligencia_Artificial/UT01.-Definición_e_historia_de_la_Inteligencia_Artificial/dieguez_alvarez_alberto_MIA01_Tarea.docx
@@ -27,6 +27,9 @@
     </w:p>
     <w:p>
       <w:r>
+        <w:rPr>
+          <w:noProof/>
+        </w:rPr>
         <w:drawing>
           <wp:inline distT="0" distB="0" distL="0" distR="0" wp14:anchorId="65B6F528" wp14:editId="3551583E">
             <wp:extent cx="5400040" cy="892175"/>
@@ -202,22 +205,13 @@
     </w:p>
     <w:p/>
     <w:p>
-      <w:pPr>
-        <w:rPr>
-          <w:lang w:val="en-US"/>
-        </w:rPr>
-      </w:pPr>
-      <w:r>
-        <w:rPr>
-          <w:lang w:val="en-US"/>
-        </w:rPr>
+      <w:r>
         <w:t xml:space="preserve">Web: </w:t>
       </w:r>
       <w:hyperlink r:id="rId7" w:history="1">
         <w:r>
           <w:rPr>
             <w:rStyle w:val="Hipervnculo"/>
-            <w:lang w:val="en-US"/>
           </w:rPr>
           <w:t>https://tractable.ai/en</w:t>
         </w:r>
@@ -243,6 +237,9 @@
         <w:t xml:space="preserve"> </w:t>
       </w:r>
       <w:r>
+        <w:rPr>
+          <w:noProof/>
+        </w:rPr>
         <w:drawing>
           <wp:inline distT="0" distB="0" distL="0" distR="0" wp14:anchorId="5046DD10" wp14:editId="77D01EEB">
             <wp:extent cx="5398664" cy="2266122"/>
@@ -335,6 +332,9 @@
     <w:p/>
     <w:p>
       <w:r>
+        <w:rPr>
+          <w:noProof/>
+        </w:rPr>
         <w:drawing>
           <wp:inline distT="0" distB="0" distL="0" distR="0" wp14:anchorId="0CA5794C" wp14:editId="5B0850EE">
             <wp:extent cx="5400040" cy="1337310"/>
@@ -425,6 +425,9 @@
     <w:p/>
     <w:p>
       <w:r>
+        <w:rPr>
+          <w:noProof/>
+        </w:rPr>
         <w:drawing>
           <wp:inline distT="0" distB="0" distL="0" distR="0" wp14:anchorId="1FE88E24" wp14:editId="694C649D">
             <wp:extent cx="5400040" cy="1332865"/>
@@ -520,6 +523,9 @@
     <w:p/>
     <w:p>
       <w:r>
+        <w:rPr>
+          <w:noProof/>
+        </w:rPr>
         <w:drawing>
           <wp:inline distT="0" distB="0" distL="0" distR="0" wp14:anchorId="62F301D8" wp14:editId="58FAFD31">
             <wp:extent cx="5400040" cy="1336040"/>
@@ -602,6 +608,9 @@
     <w:p/>
     <w:p>
       <w:r>
+        <w:rPr>
+          <w:noProof/>
+        </w:rPr>
         <w:drawing>
           <wp:inline distT="0" distB="0" distL="0" distR="0" wp14:anchorId="41A67467" wp14:editId="35637849">
             <wp:extent cx="5400040" cy="1332230"/>
@@ -919,11 +928,9 @@
       <w:r>
         <w:t xml:space="preserve">Como podemos comprobar, mejora significativamente la eficiencia tanto para personas como empresas, ya que la IA se encarga de revisar rápidamente </w:t>
       </w:r>
-      <w:proofErr w:type="gramStart"/>
-      <w:r>
-        <w:t>tanto daños</w:t>
-      </w:r>
-      <w:proofErr w:type="gramEnd"/>
+      <w:r>
+        <w:t>tantos daños</w:t>
+      </w:r>
       <w:r>
         <w:t xml:space="preserve">, reclamaciones, revisión de documentos, priorizaciones… </w:t>
       </w:r>
@@ -947,12 +954,48 @@
       </w:r>
     </w:p>
     <w:p/>
-    <w:p/>
-    <w:p>
-      <w:pPr>
-        <w:ind w:left="2124"/>
-      </w:pPr>
-    </w:p>
+    <w:p>
+      <w:r>
+        <w:t xml:space="preserve">La implementación de herramientas de IA, como las que ofrece </w:t>
+      </w:r>
+      <w:proofErr w:type="spellStart"/>
+      <w:r>
+        <w:t>Tractable</w:t>
+      </w:r>
+      <w:proofErr w:type="spellEnd"/>
+      <w:r>
+        <w:t xml:space="preserve">, plantea cuestiones de privacidad y derechos humanos porque se trata de grandes volúmenes de datos y de la selección de datos sensibles, es decir, cómo se manejan y protegen esos datos. Los datos, como las imágenes, deben utilizarse para los fines para los que se proporcionaron y protegerse. </w:t>
+      </w:r>
+    </w:p>
+    <w:p>
+      <w:r>
+        <w:t>Esto implica utilizar los datos solo para el propósito para el que se han proporcionado y salvaguardarlos. Otro aspecto crucial de las violaciones de datos a través de la IA es que las imágenes y la información recopiladas permanecen anónimas, salvaguardando así la identidad de los usuarios.</w:t>
+      </w:r>
+    </w:p>
+    <w:p>
+      <w:r>
+        <w:t xml:space="preserve">Para el tratamiento de datos los usuarios deben ser informados de que datos se recopilan y como se utilizan. Además, deben autorizar su consentimiento explícito. </w:t>
+      </w:r>
+    </w:p>
+    <w:p>
+      <w:r>
+        <w:t>La IA debe ser diseñada y entrenada para evitar sesgos en discriminación por género, raza, edad u otras características personales.</w:t>
+      </w:r>
+      <w:r>
+        <w:t xml:space="preserve"> Siempre debe existir una supervisión humana para garantizar que las decisiones sean justas y éticas.</w:t>
+      </w:r>
+    </w:p>
+    <w:p>
+      <w:r>
+        <w:t>La automatización no debe llevar a la sustitución de trabajos sin proporcionar soluciones alternativas para los trabajadores, garantizando que la tecnología no agrave las desigualdades sociales.</w:t>
+      </w:r>
+    </w:p>
+    <w:p>
+      <w:r>
+        <w:t>Las herramientas basadas en IA son cruciales para la tecnología del futuro, pero requiere un equilibrio entre uso eficiente de la misma y un enfoque ético y responsable.</w:t>
+      </w:r>
+    </w:p>
+    <w:p/>
     <w:p/>
     <w:p/>
     <w:p/>

</xml_diff>